<commit_message>
EEPROM works, AD7293 started, not checked, UART - to check
</commit_message>
<xml_diff>
--- a/Docs/Алгоритм работы 1.3.docx
+++ b/Docs/Алгоритм работы 1.3.docx
@@ -8,18 +8,15 @@
         <w:pBdr>
           <w:bottom w:val="single" w:sz="8" w:space="0" w:color="4F81BD"/>
         </w:pBdr>
+        <w:jc w:val="center"/>
         <w:rPr>
           <w:lang w:val="ru-RU"/>
         </w:rPr>
       </w:pPr>
       <w:r>
         <w:rPr>
-          <w:lang w:val="ru-RU"/>
-        </w:rPr>
-        <w:t xml:space="preserve">      </w:t>
-      </w:r>
-      <w:r>
-        <w:rPr>
+          <w:sz w:val="36"/>
+          <w:szCs w:val="36"/>
           <w:lang w:val="ru-RU"/>
         </w:rPr>
         <w:t>Ввод команд из ТЕРМИНАЛКИ</w:t>
@@ -37,6 +34,8 @@
       </w:pPr>
       <w:r>
         <w:rPr>
+          <w:sz w:val="36"/>
+          <w:szCs w:val="36"/>
           <w:lang w:val="ru-RU"/>
         </w:rPr>
         <w:t xml:space="preserve">            </w:t>
@@ -48,36 +47,18 @@
         <w:pBdr>
           <w:bottom w:val="single" w:sz="8" w:space="0" w:color="4F81BD"/>
         </w:pBdr>
+        <w:jc w:val="center"/>
         <w:rPr>
           <w:lang w:val="ru-RU"/>
         </w:rPr>
       </w:pPr>
       <w:r>
         <w:rPr>
+          <w:sz w:val="36"/>
+          <w:szCs w:val="36"/>
           <w:lang w:val="ru-RU"/>
         </w:rPr>
-        <w:t xml:space="preserve">                  </w:t>
-      </w:r>
-      <w:r>
-        <w:rPr>
-          <w:lang w:val="ru-RU"/>
-        </w:rPr>
         <w:t>Алгоритм работы</w:t>
-      </w:r>
-    </w:p>
-    <w:p>
-      <w:pPr>
-        <w:pStyle w:val="Berschrift2"/>
-        <w:rPr>
-          <w:color w:val="00B050"/>
-          <w:lang w:val="ru-RU"/>
-        </w:rPr>
-      </w:pPr>
-      <w:r>
-        <w:rPr>
-          <w:color w:val="00B050"/>
-          <w:lang w:val="ru-RU"/>
-        </w:rPr>
       </w:r>
     </w:p>
     <w:p>
@@ -722,19 +703,6 @@
     </w:p>
     <w:p>
       <w:pPr>
-        <w:pStyle w:val="Normal"/>
-        <w:rPr>
-          <w:lang w:val="ru-RU" w:bidi="he-IL"/>
-        </w:rPr>
-      </w:pPr>
-      <w:r>
-        <w:rPr>
-          <w:lang w:val="ru-RU" w:bidi="he-IL"/>
-        </w:rPr>
-      </w:r>
-    </w:p>
-    <w:p>
-      <w:pPr>
         <w:pStyle w:val="ListParagraph"/>
         <w:numPr>
           <w:ilvl w:val="0"/>
@@ -921,19 +889,6 @@
     </w:p>
     <w:p>
       <w:pPr>
-        <w:pStyle w:val="Normal"/>
-        <w:rPr>
-          <w:lang w:bidi="he-IL"/>
-        </w:rPr>
-      </w:pPr>
-      <w:r>
-        <w:rPr>
-          <w:lang w:bidi="he-IL"/>
-        </w:rPr>
-      </w:r>
-    </w:p>
-    <w:p>
-      <w:pPr>
         <w:pStyle w:val="ListParagraph"/>
         <w:numPr>
           <w:ilvl w:val="0"/>
@@ -1101,6 +1056,79 @@
     </w:p>
     <w:p>
       <w:pPr>
+        <w:pStyle w:val="Berschrift2"/>
+        <w:rPr>
+          <w:lang w:val="ru-RU" w:bidi="he-IL"/>
+        </w:rPr>
+      </w:pPr>
+      <w:r>
+        <w:rPr/>
+      </w:r>
+    </w:p>
+    <w:p>
+      <w:pPr>
+        <w:pStyle w:val="Berschrift2"/>
+        <w:rPr>
+          <w:lang w:val="ru-RU" w:bidi="he-IL"/>
+        </w:rPr>
+      </w:pPr>
+      <w:r>
+        <w:rPr>
+          <w:lang w:val="ru-RU" w:bidi="he-IL"/>
+        </w:rPr>
+        <w:t xml:space="preserve">Активировать  аналоговые  входы </w:t>
+      </w:r>
+      <w:r>
+        <w:rPr>
+          <w:lang w:bidi="he-IL"/>
+        </w:rPr>
+        <w:t>VIN</w:t>
+      </w:r>
+      <w:r>
+        <w:rPr>
+          <w:lang w:val="ru-RU" w:bidi="he-IL"/>
+        </w:rPr>
+        <w:t xml:space="preserve">0, </w:t>
+      </w:r>
+      <w:r>
+        <w:rPr>
+          <w:lang w:bidi="he-IL"/>
+        </w:rPr>
+        <w:t>VIN</w:t>
+      </w:r>
+      <w:r>
+        <w:rPr>
+          <w:lang w:val="ru-RU" w:bidi="he-IL"/>
+        </w:rPr>
+        <w:t xml:space="preserve">1, </w:t>
+      </w:r>
+      <w:r>
+        <w:rPr>
+          <w:lang w:bidi="he-IL"/>
+        </w:rPr>
+        <w:t>VIN</w:t>
+      </w:r>
+      <w:r>
+        <w:rPr>
+          <w:lang w:val="ru-RU" w:bidi="he-IL"/>
+        </w:rPr>
+        <w:t xml:space="preserve">2, </w:t>
+      </w:r>
+      <w:r>
+        <w:rPr>
+          <w:lang w:bidi="he-IL"/>
+        </w:rPr>
+        <w:t>VIN</w:t>
+      </w:r>
+      <w:r>
+        <w:rPr>
+          <w:lang w:val="ru-RU" w:bidi="he-IL"/>
+        </w:rPr>
+        <w:t>3 ( 45,46,47,48).</w:t>
+      </w:r>
+    </w:p>
+    <w:p>
+      <w:pPr>
         <w:pStyle w:val="Normal"/>
         <w:rPr>
           <w:lang w:val="ru-RU" w:bidi="he-IL"/>
@@ -1123,6 +1151,55 @@
         <w:rPr>
           <w:lang w:val="ru-RU" w:bidi="he-IL"/>
         </w:rPr>
+        <w:t xml:space="preserve">Через данные  выводы  45, 46, 47, 48  происходит управление подачей напряжения на выводы 23,24,27,28 ( </w:t>
+      </w:r>
+      <w:r>
+        <w:rPr>
+          <w:lang w:bidi="he-IL"/>
+        </w:rPr>
+        <w:t>GATE</w:t>
+      </w:r>
+      <w:r>
+        <w:rPr>
+          <w:lang w:val="ru-RU" w:bidi="he-IL"/>
+        </w:rPr>
+        <w:t xml:space="preserve">_1, </w:t>
+      </w:r>
+      <w:r>
+        <w:rPr>
+          <w:lang w:bidi="he-IL"/>
+        </w:rPr>
+        <w:t>GATE</w:t>
+      </w:r>
+      <w:r>
+        <w:rPr>
+          <w:lang w:val="ru-RU" w:bidi="he-IL"/>
+        </w:rPr>
+        <w:t xml:space="preserve">_2, </w:t>
+      </w:r>
+      <w:r>
+        <w:rPr>
+          <w:lang w:bidi="he-IL"/>
+        </w:rPr>
+        <w:t>GATE</w:t>
+      </w:r>
+      <w:r>
+        <w:rPr>
+          <w:lang w:val="ru-RU" w:bidi="he-IL"/>
+        </w:rPr>
+        <w:t xml:space="preserve">_3, </w:t>
+      </w:r>
+      <w:r>
+        <w:rPr>
+          <w:lang w:bidi="he-IL"/>
+        </w:rPr>
+        <w:t>GATE</w:t>
+      </w:r>
+      <w:r>
+        <w:rPr>
+          <w:lang w:val="ru-RU" w:bidi="he-IL"/>
+        </w:rPr>
+        <w:t>_4) .</w:t>
       </w:r>
     </w:p>
     <w:p>
@@ -1136,412 +1213,13 @@
         <w:rPr>
           <w:lang w:val="ru-RU" w:bidi="he-IL"/>
         </w:rPr>
+        <w:t>Ниже приведена структурная схема реализации работы :</w:t>
       </w:r>
     </w:p>
     <w:p>
       <w:pPr>
         <w:pStyle w:val="Normal"/>
-        <w:rPr>
-          <w:lang w:val="ru-RU" w:bidi="he-IL"/>
-        </w:rPr>
-      </w:pPr>
-      <w:r>
-        <w:rPr>
-          <w:lang w:val="ru-RU" w:bidi="he-IL"/>
-        </w:rPr>
-      </w:r>
-    </w:p>
-    <w:p>
-      <w:pPr>
-        <w:pStyle w:val="Normal"/>
-        <w:rPr>
-          <w:lang w:val="ru-RU" w:bidi="he-IL"/>
-        </w:rPr>
-      </w:pPr>
-      <w:r>
-        <w:rPr>
-          <w:lang w:val="ru-RU" w:bidi="he-IL"/>
-        </w:rPr>
-      </w:r>
-    </w:p>
-    <w:p>
-      <w:pPr>
-        <w:pStyle w:val="Normal"/>
-        <w:rPr>
-          <w:lang w:val="ru-RU" w:bidi="he-IL"/>
-        </w:rPr>
-      </w:pPr>
-      <w:r>
-        <w:rPr>
-          <w:lang w:val="ru-RU" w:bidi="he-IL"/>
-        </w:rPr>
-      </w:r>
-    </w:p>
-    <w:p>
-      <w:pPr>
-        <w:pStyle w:val="Normal"/>
-        <w:rPr>
-          <w:lang w:val="ru-RU" w:bidi="he-IL"/>
-        </w:rPr>
-      </w:pPr>
-      <w:r>
-        <w:rPr>
-          <w:lang w:val="ru-RU" w:bidi="he-IL"/>
-        </w:rPr>
-      </w:r>
-    </w:p>
-    <w:p>
-      <w:pPr>
-        <w:pStyle w:val="Normal"/>
-        <w:rPr>
-          <w:lang w:val="ru-RU" w:bidi="he-IL"/>
-        </w:rPr>
-      </w:pPr>
-      <w:r>
-        <w:rPr>
-          <w:lang w:val="ru-RU" w:bidi="he-IL"/>
-        </w:rPr>
-      </w:r>
-    </w:p>
-    <w:p>
-      <w:pPr>
-        <w:pStyle w:val="Normal"/>
-        <w:rPr>
-          <w:lang w:val="ru-RU" w:bidi="he-IL"/>
-        </w:rPr>
-      </w:pPr>
-      <w:r>
-        <w:rPr>
-          <w:lang w:val="ru-RU" w:bidi="he-IL"/>
-        </w:rPr>
-      </w:r>
-    </w:p>
-    <w:p>
-      <w:pPr>
-        <w:pStyle w:val="Normal"/>
-        <w:rPr>
-          <w:lang w:val="ru-RU" w:bidi="he-IL"/>
-        </w:rPr>
-      </w:pPr>
-      <w:r>
-        <w:rPr>
-          <w:lang w:val="ru-RU" w:bidi="he-IL"/>
-        </w:rPr>
-      </w:r>
-    </w:p>
-    <w:p>
-      <w:pPr>
-        <w:pStyle w:val="Normal"/>
-        <w:rPr>
-          <w:lang w:val="ru-RU" w:bidi="he-IL"/>
-        </w:rPr>
-      </w:pPr>
-      <w:r>
-        <w:rPr>
-          <w:lang w:val="ru-RU" w:bidi="he-IL"/>
-        </w:rPr>
-      </w:r>
-    </w:p>
-    <w:p>
-      <w:pPr>
-        <w:pStyle w:val="Normal"/>
-        <w:rPr>
-          <w:lang w:val="ru-RU" w:bidi="he-IL"/>
-        </w:rPr>
-      </w:pPr>
-      <w:r>
-        <w:rPr>
-          <w:lang w:val="ru-RU" w:bidi="he-IL"/>
-        </w:rPr>
-      </w:r>
-    </w:p>
-    <w:p>
-      <w:pPr>
-        <w:pStyle w:val="Normal"/>
-        <w:rPr>
-          <w:lang w:val="ru-RU" w:bidi="he-IL"/>
-        </w:rPr>
-      </w:pPr>
-      <w:r>
-        <w:rPr>
-          <w:lang w:val="ru-RU" w:bidi="he-IL"/>
-        </w:rPr>
-      </w:r>
-    </w:p>
-    <w:p>
-      <w:pPr>
-        <w:pStyle w:val="Normal"/>
-        <w:rPr>
-          <w:lang w:val="ru-RU" w:bidi="he-IL"/>
-        </w:rPr>
-      </w:pPr>
-      <w:r>
-        <w:rPr>
-          <w:lang w:val="ru-RU" w:bidi="he-IL"/>
-        </w:rPr>
-      </w:r>
-    </w:p>
-    <w:p>
-      <w:pPr>
-        <w:pStyle w:val="Normal"/>
-        <w:rPr>
-          <w:lang w:val="ru-RU" w:bidi="he-IL"/>
-        </w:rPr>
-      </w:pPr>
-      <w:r>
-        <w:rPr>
-          <w:lang w:val="ru-RU" w:bidi="he-IL"/>
-        </w:rPr>
-      </w:r>
-    </w:p>
-    <w:p>
-      <w:pPr>
-        <w:pStyle w:val="Normal"/>
-        <w:rPr>
-          <w:lang w:val="ru-RU" w:bidi="he-IL"/>
-        </w:rPr>
-      </w:pPr>
-      <w:r>
-        <w:rPr>
-          <w:lang w:val="ru-RU" w:bidi="he-IL"/>
-        </w:rPr>
-      </w:r>
-    </w:p>
-    <w:p>
-      <w:pPr>
-        <w:pStyle w:val="Normal"/>
-        <w:rPr>
-          <w:lang w:val="ru-RU" w:bidi="he-IL"/>
-        </w:rPr>
-      </w:pPr>
-      <w:r>
-        <w:rPr>
-          <w:lang w:val="ru-RU" w:bidi="he-IL"/>
-        </w:rPr>
-      </w:r>
-    </w:p>
-    <w:p>
-      <w:pPr>
-        <w:pStyle w:val="Normal"/>
-        <w:rPr>
-          <w:lang w:val="ru-RU" w:bidi="he-IL"/>
-        </w:rPr>
-      </w:pPr>
-      <w:r>
-        <w:rPr>
-          <w:lang w:val="ru-RU" w:bidi="he-IL"/>
-        </w:rPr>
-      </w:r>
-    </w:p>
-    <w:p>
-      <w:pPr>
-        <w:pStyle w:val="Normal"/>
-        <w:rPr>
-          <w:lang w:val="ru-RU" w:bidi="he-IL"/>
-        </w:rPr>
-      </w:pPr>
-      <w:r>
-        <w:rPr>
-          <w:lang w:val="ru-RU" w:bidi="he-IL"/>
-        </w:rPr>
-      </w:r>
-      <w:bookmarkStart w:id="0" w:name="_GoBack"/>
-      <w:bookmarkStart w:id="1" w:name="_GoBack"/>
-      <w:bookmarkEnd w:id="1"/>
-    </w:p>
-    <w:p>
-      <w:pPr>
-        <w:pStyle w:val="Normal"/>
-        <w:rPr>
-          <w:lang w:val="ru-RU" w:bidi="he-IL"/>
-        </w:rPr>
-      </w:pPr>
-      <w:r>
-        <w:rPr>
-          <w:lang w:val="ru-RU" w:bidi="he-IL"/>
-        </w:rPr>
-      </w:r>
-    </w:p>
-    <w:p>
-      <w:pPr>
-        <w:pStyle w:val="Normal"/>
-        <w:rPr>
-          <w:lang w:val="ru-RU" w:bidi="he-IL"/>
-        </w:rPr>
-      </w:pPr>
-      <w:r>
-        <w:rPr>
-          <w:lang w:val="ru-RU" w:bidi="he-IL"/>
-        </w:rPr>
-      </w:r>
-    </w:p>
-    <w:p>
-      <w:pPr>
-        <w:pStyle w:val="Normal"/>
-        <w:rPr>
-          <w:lang w:val="ru-RU" w:bidi="he-IL"/>
-        </w:rPr>
-      </w:pPr>
-      <w:r>
-        <w:rPr>
-          <w:lang w:val="ru-RU" w:bidi="he-IL"/>
-        </w:rPr>
-      </w:r>
-    </w:p>
-    <w:p>
-      <w:pPr>
-        <w:pStyle w:val="Berschrift2"/>
-        <w:rPr>
-          <w:lang w:val="ru-RU" w:bidi="he-IL"/>
-        </w:rPr>
-      </w:pPr>
-      <w:r>
-        <w:rPr>
-          <w:lang w:val="ru-RU" w:bidi="he-IL"/>
-        </w:rPr>
-        <w:t xml:space="preserve">Активировать  аналоговые  входы </w:t>
-      </w:r>
-      <w:r>
-        <w:rPr>
-          <w:lang w:bidi="he-IL"/>
-        </w:rPr>
-        <w:t>VIN</w:t>
-      </w:r>
-      <w:r>
-        <w:rPr>
-          <w:lang w:val="ru-RU" w:bidi="he-IL"/>
-        </w:rPr>
-        <w:t xml:space="preserve">0, </w:t>
-      </w:r>
-      <w:r>
-        <w:rPr>
-          <w:lang w:bidi="he-IL"/>
-        </w:rPr>
-        <w:t>VIN</w:t>
-      </w:r>
-      <w:r>
-        <w:rPr>
-          <w:lang w:val="ru-RU" w:bidi="he-IL"/>
-        </w:rPr>
-        <w:t xml:space="preserve">1, </w:t>
-      </w:r>
-      <w:r>
-        <w:rPr>
-          <w:lang w:bidi="he-IL"/>
-        </w:rPr>
-        <w:t>VIN</w:t>
-      </w:r>
-      <w:r>
-        <w:rPr>
-          <w:lang w:val="ru-RU" w:bidi="he-IL"/>
-        </w:rPr>
-        <w:t xml:space="preserve">2, </w:t>
-      </w:r>
-      <w:r>
-        <w:rPr>
-          <w:lang w:bidi="he-IL"/>
-        </w:rPr>
-        <w:t>VIN</w:t>
-      </w:r>
-      <w:r>
-        <w:rPr>
-          <w:lang w:val="ru-RU" w:bidi="he-IL"/>
-        </w:rPr>
-        <w:t>3 ( 45,46,47,48).</w:t>
-      </w:r>
-    </w:p>
-    <w:p>
-      <w:pPr>
-        <w:pStyle w:val="Normal"/>
-        <w:rPr>
-          <w:lang w:val="ru-RU" w:bidi="he-IL"/>
-        </w:rPr>
-      </w:pPr>
-      <w:r>
-        <w:rPr>
-          <w:lang w:val="ru-RU" w:bidi="he-IL"/>
-        </w:rPr>
-      </w:r>
-    </w:p>
-    <w:p>
-      <w:pPr>
-        <w:pStyle w:val="Normal"/>
-        <w:rPr>
-          <w:lang w:val="ru-RU" w:bidi="he-IL"/>
-        </w:rPr>
-      </w:pPr>
-      <w:r>
-        <w:rPr>
-          <w:lang w:val="ru-RU" w:bidi="he-IL"/>
-        </w:rPr>
-        <w:t xml:space="preserve">Через данные  выводы  45, 46, 47, 48  происходит управление подачей напряжения на выводы 23,24,27,28 ( </w:t>
-      </w:r>
-      <w:r>
-        <w:rPr>
-          <w:lang w:bidi="he-IL"/>
-        </w:rPr>
-        <w:t>GATE</w:t>
-      </w:r>
-      <w:r>
-        <w:rPr>
-          <w:lang w:val="ru-RU" w:bidi="he-IL"/>
-        </w:rPr>
-        <w:t xml:space="preserve">_1, </w:t>
-      </w:r>
-      <w:r>
-        <w:rPr>
-          <w:lang w:bidi="he-IL"/>
-        </w:rPr>
-        <w:t>GATE</w:t>
-      </w:r>
-      <w:r>
-        <w:rPr>
-          <w:lang w:val="ru-RU" w:bidi="he-IL"/>
-        </w:rPr>
-        <w:t xml:space="preserve">_2, </w:t>
-      </w:r>
-      <w:r>
-        <w:rPr>
-          <w:lang w:bidi="he-IL"/>
-        </w:rPr>
-        <w:t>GATE</w:t>
-      </w:r>
-      <w:r>
-        <w:rPr>
-          <w:lang w:val="ru-RU" w:bidi="he-IL"/>
-        </w:rPr>
-        <w:t xml:space="preserve">_3, </w:t>
-      </w:r>
-      <w:r>
-        <w:rPr>
-          <w:lang w:bidi="he-IL"/>
-        </w:rPr>
-        <w:t>GATE</w:t>
-      </w:r>
-      <w:r>
-        <w:rPr>
-          <w:lang w:val="ru-RU" w:bidi="he-IL"/>
-        </w:rPr>
-        <w:t>_4) .</w:t>
-      </w:r>
-    </w:p>
-    <w:p>
-      <w:pPr>
-        <w:pStyle w:val="Normal"/>
-        <w:rPr>
-          <w:lang w:val="ru-RU" w:bidi="he-IL"/>
-        </w:rPr>
-      </w:pPr>
-      <w:r>
-        <w:rPr>
-          <w:lang w:val="ru-RU" w:bidi="he-IL"/>
-        </w:rPr>
-        <w:t>Ниже приведена структурная схема реализации работы :</w:t>
-      </w:r>
-    </w:p>
-    <w:p>
-      <w:pPr>
-        <w:pStyle w:val="Normal"/>
+        <w:spacing w:lineRule="auto" w:line="240" w:before="0" w:after="0"/>
         <w:rPr>
           <w:lang w:val="ru-RU" w:bidi="he-IL"/>
         </w:rPr>
@@ -1602,6 +1280,7 @@
     <w:p>
       <w:pPr>
         <w:pStyle w:val="Normal"/>
+        <w:spacing w:lineRule="auto" w:line="240"/>
         <w:rPr>
           <w:lang w:val="ru-RU" w:bidi="he-IL"/>
         </w:rPr>
@@ -2649,38 +2328,23 @@
     </w:p>
     <w:p>
       <w:pPr>
-        <w:pStyle w:val="Normal"/>
-        <w:rPr>
-          <w:lang w:val="ru-RU" w:bidi="he-IL"/>
-        </w:rPr>
-      </w:pPr>
-      <w:r>
-        <w:rPr>
-          <w:lang w:val="ru-RU" w:bidi="he-IL"/>
-        </w:rPr>
-      </w:r>
-    </w:p>
-    <w:p>
-      <w:pPr>
-        <w:pStyle w:val="Normal"/>
-        <w:rPr>
-          <w:lang w:val="ru-RU" w:bidi="he-IL"/>
-        </w:rPr>
-      </w:pPr>
-      <w:r>
-        <w:rPr>
-          <w:lang w:val="ru-RU" w:bidi="he-IL"/>
-        </w:rPr>
-      </w:r>
-    </w:p>
-    <w:p>
-      <w:pPr>
         <w:pStyle w:val="Berschrift2"/>
         <w:rPr>
           <w:lang w:val="ru-RU" w:bidi="he-IL"/>
         </w:rPr>
       </w:pPr>
       <w:r>
+        <w:rPr/>
+      </w:r>
+    </w:p>
+    <w:p>
+      <w:pPr>
+        <w:pStyle w:val="Berschrift2"/>
+        <w:rPr>
+          <w:lang w:val="ru-RU" w:bidi="he-IL"/>
+        </w:rPr>
+      </w:pPr>
+      <w:r>
         <w:rPr>
           <w:lang w:val="ru-RU" w:bidi="he-IL"/>
         </w:rPr>
@@ -2691,19 +2355,6 @@
           <w:lang w:val="ru-RU" w:bidi="he-IL"/>
         </w:rPr>
         <w:t>Срабатывание защиты и переход в режим по УМОЛЧАНИЮ</w:t>
-      </w:r>
-    </w:p>
-    <w:p>
-      <w:pPr>
-        <w:pStyle w:val="Normal"/>
-        <w:rPr>
-          <w:lang w:val="ru-RU" w:bidi="he-IL"/>
-        </w:rPr>
-      </w:pPr>
-      <w:r>
-        <w:rPr>
-          <w:lang w:val="ru-RU" w:bidi="he-IL"/>
-        </w:rPr>
       </w:r>
     </w:p>
     <w:p>
@@ -3502,23 +3153,240 @@
       <w:pPr>
         <w:pStyle w:val="Normal"/>
         <w:rPr>
-          <w:sz w:val="20"/>
-          <w:szCs w:val="20"/>
-          <w:lang w:val="ru-RU" w:bidi="he-IL"/>
-        </w:rPr>
-      </w:pPr>
-      <w:r>
-        <w:rPr>
-          <w:sz w:val="20"/>
-          <w:szCs w:val="20"/>
-          <w:lang w:val="ru-RU" w:bidi="he-IL"/>
-        </w:rPr>
+          <w:color w:val="FF0000"/>
+          <w:sz w:val="20"/>
+          <w:szCs w:val="20"/>
+          <w:lang w:val="ru-RU" w:bidi="he-IL"/>
+        </w:rPr>
+      </w:pPr>
+      <w:r>
+        <w:rPr>
+          <w:color w:val="FF0000"/>
+          <w:sz w:val="20"/>
+          <w:szCs w:val="20"/>
+          <w:lang w:val="ru-RU" w:bidi="he-IL"/>
+        </w:rPr>
+        <w:t xml:space="preserve">Защита по напряжению  ( Вывод  41 </w:t>
+      </w:r>
+      <w:r>
+        <w:rPr>
+          <w:color w:val="FF0000"/>
+          <w:sz w:val="20"/>
+          <w:szCs w:val="20"/>
+          <w:lang w:bidi="he-IL"/>
+        </w:rPr>
+        <w:t>PAVDD</w:t>
+      </w:r>
+      <w:r>
+        <w:rPr>
+          <w:color w:val="FF0000"/>
+          <w:sz w:val="20"/>
+          <w:szCs w:val="20"/>
+          <w:lang w:val="ru-RU" w:bidi="he-IL"/>
+        </w:rPr>
+        <w:t xml:space="preserve"> ) :</w:t>
       </w:r>
     </w:p>
     <w:p>
       <w:pPr>
         <w:pStyle w:val="Normal"/>
         <w:rPr>
+          <w:sz w:val="20"/>
+          <w:szCs w:val="20"/>
+          <w:lang w:val="ru-RU" w:bidi="he-IL"/>
+        </w:rPr>
+      </w:pPr>
+      <w:r>
+        <w:rPr>
+          <w:b/>
+          <w:bCs/>
+          <w:sz w:val="20"/>
+          <w:szCs w:val="20"/>
+          <w:lang w:bidi="he-IL"/>
+        </w:rPr>
+        <w:t>MIN</w:t>
+      </w:r>
+      <w:r>
+        <w:rPr>
+          <w:b/>
+          <w:bCs/>
+          <w:sz w:val="20"/>
+          <w:szCs w:val="20"/>
+          <w:lang w:val="ru-RU" w:bidi="he-IL"/>
+        </w:rPr>
+        <w:t>_</w:t>
+      </w:r>
+      <w:r>
+        <w:rPr>
+          <w:b/>
+          <w:bCs/>
+          <w:sz w:val="20"/>
+          <w:szCs w:val="20"/>
+          <w:lang w:bidi="he-IL"/>
+        </w:rPr>
+        <w:t>VOLTAGE</w:t>
+      </w:r>
+      <w:r>
+        <w:rPr>
+          <w:sz w:val="20"/>
+          <w:szCs w:val="20"/>
+          <w:lang w:val="ru-RU" w:bidi="he-IL"/>
+        </w:rPr>
+        <w:t xml:space="preserve">=   (вводим требуемое значение)  пример :  </w:t>
+      </w:r>
+      <w:r>
+        <w:rPr>
+          <w:b/>
+          <w:bCs/>
+          <w:sz w:val="20"/>
+          <w:szCs w:val="20"/>
+          <w:lang w:bidi="he-IL"/>
+        </w:rPr>
+        <w:t>MIN</w:t>
+      </w:r>
+      <w:r>
+        <w:rPr>
+          <w:b/>
+          <w:bCs/>
+          <w:sz w:val="20"/>
+          <w:szCs w:val="20"/>
+          <w:lang w:val="ru-RU" w:bidi="he-IL"/>
+        </w:rPr>
+        <w:t>_</w:t>
+      </w:r>
+      <w:r>
+        <w:rPr>
+          <w:b/>
+          <w:bCs/>
+          <w:sz w:val="20"/>
+          <w:szCs w:val="20"/>
+          <w:lang w:bidi="he-IL"/>
+        </w:rPr>
+        <w:t>VOLTAGE</w:t>
+      </w:r>
+      <w:r>
+        <w:rPr>
+          <w:sz w:val="20"/>
+          <w:szCs w:val="20"/>
+          <w:lang w:val="ru-RU" w:bidi="he-IL"/>
+        </w:rPr>
+        <w:t>=27000</w:t>
+      </w:r>
+      <w:r>
+        <w:rPr>
+          <w:sz w:val="20"/>
+          <w:szCs w:val="20"/>
+          <w:lang w:bidi="he-IL"/>
+        </w:rPr>
+        <w:t>mV</w:t>
+      </w:r>
+    </w:p>
+    <w:p>
+      <w:pPr>
+        <w:pStyle w:val="Normal"/>
+        <w:rPr>
+          <w:sz w:val="20"/>
+          <w:szCs w:val="20"/>
+          <w:lang w:val="ru-RU" w:bidi="he-IL"/>
+        </w:rPr>
+      </w:pPr>
+      <w:r>
+        <w:rPr>
+          <w:b/>
+          <w:bCs/>
+          <w:sz w:val="20"/>
+          <w:szCs w:val="20"/>
+          <w:lang w:bidi="he-IL"/>
+        </w:rPr>
+        <w:t>MAX</w:t>
+      </w:r>
+      <w:r>
+        <w:rPr>
+          <w:b/>
+          <w:bCs/>
+          <w:sz w:val="20"/>
+          <w:szCs w:val="20"/>
+          <w:lang w:val="ru-RU" w:bidi="he-IL"/>
+        </w:rPr>
+        <w:t>_</w:t>
+      </w:r>
+      <w:r>
+        <w:rPr>
+          <w:b/>
+          <w:bCs/>
+          <w:sz w:val="20"/>
+          <w:szCs w:val="20"/>
+          <w:lang w:bidi="he-IL"/>
+        </w:rPr>
+        <w:t>VOLTAGE</w:t>
+      </w:r>
+      <w:r>
+        <w:rPr>
+          <w:sz w:val="20"/>
+          <w:szCs w:val="20"/>
+          <w:lang w:val="ru-RU" w:bidi="he-IL"/>
+        </w:rPr>
+        <w:t xml:space="preserve">=  (вводим требуемое значение)  пример :  </w:t>
+      </w:r>
+      <w:r>
+        <w:rPr>
+          <w:b/>
+          <w:bCs/>
+          <w:sz w:val="20"/>
+          <w:szCs w:val="20"/>
+          <w:lang w:bidi="he-IL"/>
+        </w:rPr>
+        <w:t>MAX</w:t>
+      </w:r>
+      <w:r>
+        <w:rPr>
+          <w:b/>
+          <w:bCs/>
+          <w:sz w:val="20"/>
+          <w:szCs w:val="20"/>
+          <w:lang w:val="ru-RU" w:bidi="he-IL"/>
+        </w:rPr>
+        <w:t>_</w:t>
+      </w:r>
+      <w:r>
+        <w:rPr>
+          <w:b/>
+          <w:bCs/>
+          <w:sz w:val="20"/>
+          <w:szCs w:val="20"/>
+          <w:lang w:bidi="he-IL"/>
+        </w:rPr>
+        <w:t>VOLTAGE</w:t>
+      </w:r>
+      <w:r>
+        <w:rPr>
+          <w:sz w:val="20"/>
+          <w:szCs w:val="20"/>
+          <w:lang w:val="ru-RU" w:bidi="he-IL"/>
+        </w:rPr>
+        <w:t>=28000</w:t>
+      </w:r>
+      <w:r>
+        <w:rPr>
+          <w:sz w:val="20"/>
+          <w:szCs w:val="20"/>
+          <w:lang w:bidi="he-IL"/>
+        </w:rPr>
+        <w:t>mV</w:t>
+      </w:r>
+      <w:r>
+        <w:rPr>
+          <w:sz w:val="20"/>
+          <w:szCs w:val="20"/>
+          <w:lang w:val="ru-RU" w:bidi="he-IL"/>
+        </w:rPr>
+        <w:t xml:space="preserve"> </w:t>
+      </w:r>
+    </w:p>
+    <w:p>
+      <w:pPr>
+        <w:pStyle w:val="Normal"/>
+        <w:rPr>
           <w:color w:val="FF0000"/>
           <w:sz w:val="20"/>
           <w:szCs w:val="20"/>
@@ -3532,25 +3400,7 @@
           <w:szCs w:val="20"/>
           <w:lang w:val="ru-RU" w:bidi="he-IL"/>
         </w:rPr>
-        <w:t xml:space="preserve">Защита по напряжению  ( Вывод  41 </w:t>
-      </w:r>
-      <w:r>
-        <w:rPr>
-          <w:color w:val="FF0000"/>
-          <w:sz w:val="20"/>
-          <w:szCs w:val="20"/>
-          <w:lang w:bidi="he-IL"/>
-        </w:rPr>
-        <w:t>PAVDD</w:t>
-      </w:r>
-      <w:r>
-        <w:rPr>
-          <w:color w:val="FF0000"/>
-          <w:sz w:val="20"/>
-          <w:szCs w:val="20"/>
-          <w:lang w:val="ru-RU" w:bidi="he-IL"/>
-        </w:rPr>
-        <w:t xml:space="preserve"> ) :</w:t>
+        <w:t>Защита по температуре :</w:t>
       </w:r>
     </w:p>
     <w:p>
@@ -3559,92 +3409,26 @@
         <w:rPr>
           <w:sz w:val="20"/>
           <w:szCs w:val="20"/>
-          <w:lang w:val="ru-RU" w:bidi="he-IL"/>
-        </w:rPr>
-      </w:pPr>
-      <w:r>
-        <w:rPr>
-          <w:b/>
-          <w:bCs/>
-          <w:sz w:val="20"/>
-          <w:szCs w:val="20"/>
-          <w:lang w:bidi="he-IL"/>
-        </w:rPr>
-        <w:t>MIN</w:t>
-      </w:r>
-      <w:r>
-        <w:rPr>
-          <w:b/>
-          <w:bCs/>
-          <w:sz w:val="20"/>
-          <w:szCs w:val="20"/>
-          <w:lang w:val="ru-RU" w:bidi="he-IL"/>
-        </w:rPr>
-        <w:t>_</w:t>
-      </w:r>
-      <w:r>
-        <w:rPr>
-          <w:b/>
-          <w:bCs/>
-          <w:sz w:val="20"/>
-          <w:szCs w:val="20"/>
-          <w:lang w:bidi="he-IL"/>
-        </w:rPr>
-        <w:t>VOLTAGE</w:t>
-      </w:r>
-      <w:r>
-        <w:rPr>
-          <w:sz w:val="20"/>
-          <w:szCs w:val="20"/>
-          <w:lang w:val="ru-RU" w:bidi="he-IL"/>
-        </w:rPr>
-        <w:t xml:space="preserve">=   (вводим требуемое значение)  пример :  </w:t>
-      </w:r>
-      <w:r>
-        <w:rPr>
-          <w:b/>
-          <w:bCs/>
-          <w:sz w:val="20"/>
-          <w:szCs w:val="20"/>
-          <w:lang w:bidi="he-IL"/>
-        </w:rPr>
-        <w:t>MIN</w:t>
-      </w:r>
-      <w:r>
-        <w:rPr>
-          <w:b/>
-          <w:bCs/>
-          <w:sz w:val="20"/>
-          <w:szCs w:val="20"/>
-          <w:lang w:val="ru-RU" w:bidi="he-IL"/>
-        </w:rPr>
-        <w:t>_</w:t>
-      </w:r>
-      <w:r>
-        <w:rPr>
-          <w:b/>
-          <w:bCs/>
-          <w:sz w:val="20"/>
-          <w:szCs w:val="20"/>
-          <w:lang w:bidi="he-IL"/>
-        </w:rPr>
-        <w:t>VOLTAGE</w:t>
-      </w:r>
-      <w:r>
-        <w:rPr>
-          <w:sz w:val="20"/>
-          <w:szCs w:val="20"/>
-          <w:lang w:val="ru-RU" w:bidi="he-IL"/>
-        </w:rPr>
-        <w:t>=27000</w:t>
-      </w:r>
-      <w:r>
-        <w:rPr>
-          <w:sz w:val="20"/>
-          <w:szCs w:val="20"/>
-          <w:lang w:bidi="he-IL"/>
-        </w:rPr>
-        <w:t>mV</w:t>
+          <w:lang w:bidi="he-IL"/>
+        </w:rPr>
+      </w:pPr>
+      <w:r>
+        <w:rPr>
+          <w:b/>
+          <w:bCs/>
+          <w:sz w:val="20"/>
+          <w:szCs w:val="20"/>
+          <w:lang w:bidi="he-IL"/>
+        </w:rPr>
+        <w:t>MIN_TEMPERATURE</w:t>
+      </w:r>
+      <w:r>
+        <w:rPr>
+          <w:sz w:val="20"/>
+          <w:szCs w:val="20"/>
+          <w:lang w:bidi="he-IL"/>
+        </w:rPr>
+        <w:t>=-30C</w:t>
       </w:r>
     </w:p>
     <w:p>
@@ -3653,173 +3437,6 @@
         <w:rPr>
           <w:sz w:val="20"/>
           <w:szCs w:val="20"/>
-          <w:lang w:val="ru-RU" w:bidi="he-IL"/>
-        </w:rPr>
-      </w:pPr>
-      <w:r>
-        <w:rPr>
-          <w:b/>
-          <w:bCs/>
-          <w:sz w:val="20"/>
-          <w:szCs w:val="20"/>
-          <w:lang w:bidi="he-IL"/>
-        </w:rPr>
-        <w:t>MAX</w:t>
-      </w:r>
-      <w:r>
-        <w:rPr>
-          <w:b/>
-          <w:bCs/>
-          <w:sz w:val="20"/>
-          <w:szCs w:val="20"/>
-          <w:lang w:val="ru-RU" w:bidi="he-IL"/>
-        </w:rPr>
-        <w:t>_</w:t>
-      </w:r>
-      <w:r>
-        <w:rPr>
-          <w:b/>
-          <w:bCs/>
-          <w:sz w:val="20"/>
-          <w:szCs w:val="20"/>
-          <w:lang w:bidi="he-IL"/>
-        </w:rPr>
-        <w:t>VOLTAGE</w:t>
-      </w:r>
-      <w:r>
-        <w:rPr>
-          <w:sz w:val="20"/>
-          <w:szCs w:val="20"/>
-          <w:lang w:val="ru-RU" w:bidi="he-IL"/>
-        </w:rPr>
-        <w:t xml:space="preserve">=  (вводим требуемое значение)  пример :  </w:t>
-      </w:r>
-      <w:r>
-        <w:rPr>
-          <w:b/>
-          <w:bCs/>
-          <w:sz w:val="20"/>
-          <w:szCs w:val="20"/>
-          <w:lang w:bidi="he-IL"/>
-        </w:rPr>
-        <w:t>MAX</w:t>
-      </w:r>
-      <w:r>
-        <w:rPr>
-          <w:b/>
-          <w:bCs/>
-          <w:sz w:val="20"/>
-          <w:szCs w:val="20"/>
-          <w:lang w:val="ru-RU" w:bidi="he-IL"/>
-        </w:rPr>
-        <w:t>_</w:t>
-      </w:r>
-      <w:r>
-        <w:rPr>
-          <w:b/>
-          <w:bCs/>
-          <w:sz w:val="20"/>
-          <w:szCs w:val="20"/>
-          <w:lang w:bidi="he-IL"/>
-        </w:rPr>
-        <w:t>VOLTAGE</w:t>
-      </w:r>
-      <w:r>
-        <w:rPr>
-          <w:sz w:val="20"/>
-          <w:szCs w:val="20"/>
-          <w:lang w:val="ru-RU" w:bidi="he-IL"/>
-        </w:rPr>
-        <w:t>=28000</w:t>
-      </w:r>
-      <w:r>
-        <w:rPr>
-          <w:sz w:val="20"/>
-          <w:szCs w:val="20"/>
-          <w:lang w:bidi="he-IL"/>
-        </w:rPr>
-        <w:t>mV</w:t>
-      </w:r>
-      <w:r>
-        <w:rPr>
-          <w:sz w:val="20"/>
-          <w:szCs w:val="20"/>
-          <w:lang w:val="ru-RU" w:bidi="he-IL"/>
-        </w:rPr>
-        <w:t xml:space="preserve"> </w:t>
-      </w:r>
-    </w:p>
-    <w:p>
-      <w:pPr>
-        <w:pStyle w:val="Normal"/>
-        <w:rPr>
-          <w:sz w:val="20"/>
-          <w:szCs w:val="20"/>
-          <w:lang w:val="ru-RU" w:bidi="he-IL"/>
-        </w:rPr>
-      </w:pPr>
-      <w:r>
-        <w:rPr>
-          <w:sz w:val="20"/>
-          <w:szCs w:val="20"/>
-          <w:lang w:val="ru-RU" w:bidi="he-IL"/>
-        </w:rPr>
-      </w:r>
-    </w:p>
-    <w:p>
-      <w:pPr>
-        <w:pStyle w:val="Normal"/>
-        <w:rPr>
-          <w:color w:val="FF0000"/>
-          <w:sz w:val="20"/>
-          <w:szCs w:val="20"/>
-          <w:lang w:val="ru-RU" w:bidi="he-IL"/>
-        </w:rPr>
-      </w:pPr>
-      <w:r>
-        <w:rPr>
-          <w:color w:val="FF0000"/>
-          <w:sz w:val="20"/>
-          <w:szCs w:val="20"/>
-          <w:lang w:val="ru-RU" w:bidi="he-IL"/>
-        </w:rPr>
-        <w:t>Защита по температуре :</w:t>
-      </w:r>
-    </w:p>
-    <w:p>
-      <w:pPr>
-        <w:pStyle w:val="Normal"/>
-        <w:rPr>
-          <w:sz w:val="20"/>
-          <w:szCs w:val="20"/>
-          <w:lang w:bidi="he-IL"/>
-        </w:rPr>
-      </w:pPr>
-      <w:r>
-        <w:rPr>
-          <w:b/>
-          <w:bCs/>
-          <w:sz w:val="20"/>
-          <w:szCs w:val="20"/>
-          <w:lang w:bidi="he-IL"/>
-        </w:rPr>
-        <w:t>MIN_TEMPERATURE</w:t>
-      </w:r>
-      <w:r>
-        <w:rPr>
-          <w:sz w:val="20"/>
-          <w:szCs w:val="20"/>
-          <w:lang w:bidi="he-IL"/>
-        </w:rPr>
-        <w:t>=-30C</w:t>
-      </w:r>
-    </w:p>
-    <w:p>
-      <w:pPr>
-        <w:pStyle w:val="Normal"/>
-        <w:rPr>
-          <w:sz w:val="20"/>
-          <w:szCs w:val="20"/>
           <w:lang w:bidi="he-IL"/>
         </w:rPr>
       </w:pPr>
@@ -3840,172 +3457,6 @@
           <w:lang w:bidi="he-IL"/>
         </w:rPr>
         <w:t>=+80C</w:t>
-      </w:r>
-    </w:p>
-    <w:p>
-      <w:pPr>
-        <w:pStyle w:val="Normal"/>
-        <w:rPr>
-          <w:lang w:bidi="he-IL"/>
-        </w:rPr>
-      </w:pPr>
-      <w:r>
-        <w:rPr>
-          <w:lang w:bidi="he-IL"/>
-        </w:rPr>
-      </w:r>
-    </w:p>
-    <w:p>
-      <w:pPr>
-        <w:pStyle w:val="Normal"/>
-        <w:rPr>
-          <w:sz w:val="20"/>
-          <w:szCs w:val="20"/>
-          <w:lang w:bidi="he-IL"/>
-        </w:rPr>
-      </w:pPr>
-      <w:r>
-        <w:rPr>
-          <w:sz w:val="20"/>
-          <w:szCs w:val="20"/>
-          <w:lang w:bidi="he-IL"/>
-        </w:rPr>
-      </w:r>
-    </w:p>
-    <w:p>
-      <w:pPr>
-        <w:pStyle w:val="Normal"/>
-        <w:rPr>
-          <w:sz w:val="20"/>
-          <w:szCs w:val="20"/>
-          <w:lang w:bidi="he-IL"/>
-        </w:rPr>
-      </w:pPr>
-      <w:r>
-        <w:rPr>
-          <w:sz w:val="20"/>
-          <w:szCs w:val="20"/>
-          <w:lang w:bidi="he-IL"/>
-        </w:rPr>
-      </w:r>
-    </w:p>
-    <w:p>
-      <w:pPr>
-        <w:pStyle w:val="Normal"/>
-        <w:rPr>
-          <w:sz w:val="20"/>
-          <w:szCs w:val="20"/>
-          <w:lang w:bidi="he-IL"/>
-        </w:rPr>
-      </w:pPr>
-      <w:r>
-        <w:rPr>
-          <w:sz w:val="20"/>
-          <w:szCs w:val="20"/>
-          <w:lang w:bidi="he-IL"/>
-        </w:rPr>
-      </w:r>
-    </w:p>
-    <w:p>
-      <w:pPr>
-        <w:pStyle w:val="Normal"/>
-        <w:rPr>
-          <w:sz w:val="20"/>
-          <w:szCs w:val="20"/>
-          <w:lang w:bidi="he-IL"/>
-        </w:rPr>
-      </w:pPr>
-      <w:r>
-        <w:rPr>
-          <w:sz w:val="20"/>
-          <w:szCs w:val="20"/>
-          <w:lang w:bidi="he-IL"/>
-        </w:rPr>
-      </w:r>
-    </w:p>
-    <w:p>
-      <w:pPr>
-        <w:pStyle w:val="Normal"/>
-        <w:rPr>
-          <w:sz w:val="20"/>
-          <w:szCs w:val="20"/>
-          <w:lang w:bidi="he-IL"/>
-        </w:rPr>
-      </w:pPr>
-      <w:r>
-        <w:rPr>
-          <w:sz w:val="20"/>
-          <w:szCs w:val="20"/>
-          <w:lang w:bidi="he-IL"/>
-        </w:rPr>
-      </w:r>
-    </w:p>
-    <w:p>
-      <w:pPr>
-        <w:pStyle w:val="Normal"/>
-        <w:rPr>
-          <w:sz w:val="20"/>
-          <w:szCs w:val="20"/>
-          <w:lang w:bidi="he-IL"/>
-        </w:rPr>
-      </w:pPr>
-      <w:r>
-        <w:rPr>
-          <w:sz w:val="20"/>
-          <w:szCs w:val="20"/>
-          <w:lang w:bidi="he-IL"/>
-        </w:rPr>
-      </w:r>
-    </w:p>
-    <w:p>
-      <w:pPr>
-        <w:pStyle w:val="Normal"/>
-        <w:rPr>
-          <w:sz w:val="20"/>
-          <w:szCs w:val="20"/>
-          <w:lang w:bidi="he-IL"/>
-        </w:rPr>
-      </w:pPr>
-      <w:r>
-        <w:rPr>
-          <w:sz w:val="20"/>
-          <w:szCs w:val="20"/>
-          <w:lang w:bidi="he-IL"/>
-        </w:rPr>
-      </w:r>
-    </w:p>
-    <w:p>
-      <w:pPr>
-        <w:pStyle w:val="Normal"/>
-        <w:rPr>
-          <w:sz w:val="20"/>
-          <w:szCs w:val="20"/>
-          <w:lang w:bidi="he-IL"/>
-        </w:rPr>
-      </w:pPr>
-      <w:r>
-        <w:rPr>
-          <w:sz w:val="20"/>
-          <w:szCs w:val="20"/>
-          <w:lang w:bidi="he-IL"/>
-        </w:rPr>
-      </w:r>
-    </w:p>
-    <w:p>
-      <w:pPr>
-        <w:pStyle w:val="Normal"/>
-        <w:rPr>
-          <w:sz w:val="20"/>
-          <w:szCs w:val="20"/>
-          <w:lang w:bidi="he-IL"/>
-        </w:rPr>
-      </w:pPr>
-      <w:r>
-        <w:rPr>
-          <w:sz w:val="20"/>
-          <w:szCs w:val="20"/>
-          <w:lang w:bidi="he-IL"/>
-        </w:rPr>
       </w:r>
     </w:p>
     <w:p>
@@ -4729,9 +4180,10 @@
       </w:r>
     </w:p>
     <w:sectPr>
+      <w:footerReference w:type="default" r:id="rId3"/>
       <w:type w:val="nextPage"/>
       <w:pgSz w:w="12240" w:h="15840"/>
-      <w:pgMar w:left="1701" w:right="850" w:header="0" w:top="1134" w:footer="0" w:bottom="1134" w:gutter="0"/>
+      <w:pgMar w:left="1701" w:right="850" w:header="0" w:top="1134" w:footer="816" w:bottom="1368" w:gutter="0"/>
       <w:pgNumType w:fmt="decimal"/>
       <w:formProt w:val="false"/>
       <w:textDirection w:val="lrTb"/>
@@ -4739,6 +4191,39 @@
     </w:sectPr>
   </w:body>
 </w:document>
+</file>
+
+<file path=word/footer1.xml><?xml version="1.0" encoding="utf-8"?>
+<w:ftr xmlns:o="urn:schemas-microsoft-com:office:office" xmlns:r="http://schemas.openxmlformats.org/officeDocument/2006/relationships" xmlns:v="urn:schemas-microsoft-com:vml" xmlns:w="http://schemas.openxmlformats.org/wordprocessingml/2006/main" xmlns:w10="urn:schemas-microsoft-com:office:word" xmlns:wp="http://schemas.openxmlformats.org/drawingml/2006/wordprocessingDrawing" xmlns:wps="http://schemas.microsoft.com/office/word/2010/wordprocessingShape" xmlns:wpg="http://schemas.microsoft.com/office/word/2010/wordprocessingGroup" xmlns:mc="http://schemas.openxmlformats.org/markup-compatibility/2006" xmlns:wp14="http://schemas.microsoft.com/office/word/2010/wordprocessingDrawing" xmlns:w14="http://schemas.microsoft.com/office/word/2010/wordml" mc:Ignorable="w14 wp14">
+  <w:p>
+    <w:pPr>
+      <w:pStyle w:val="Fuzeile"/>
+      <w:spacing w:before="0" w:after="200"/>
+      <w:jc w:val="center"/>
+      <w:rPr/>
+    </w:pPr>
+    <w:r>
+      <w:rPr/>
+      <w:fldChar w:fldCharType="begin"/>
+    </w:r>
+    <w:r>
+      <w:rPr/>
+      <w:instrText> PAGE </w:instrText>
+    </w:r>
+    <w:r>
+      <w:rPr/>
+      <w:fldChar w:fldCharType="separate"/>
+    </w:r>
+    <w:r>
+      <w:rPr/>
+      <w:t>4</w:t>
+    </w:r>
+    <w:r>
+      <w:rPr/>
+      <w:fldChar w:fldCharType="end"/>
+    </w:r>
+  </w:p>
+</w:ftr>
 </file>
 
 <file path=word/numbering.xml><?xml version="1.0" encoding="utf-8"?>
@@ -4920,6 +4405,7 @@
       </w:pPr>
       <w:rPr>
         <w:rFonts w:ascii="Symbol" w:hAnsi="Symbol" w:cs="Symbol" w:hint="default"/>
+        <w:rFonts w:cs="Symbol"/>
       </w:rPr>
     </w:lvl>
     <w:lvl w:ilvl="1">
@@ -4945,6 +4431,7 @@
       </w:pPr>
       <w:rPr>
         <w:rFonts w:ascii="Wingdings" w:hAnsi="Wingdings" w:cs="Wingdings" w:hint="default"/>
+        <w:rFonts w:cs="Wingdings"/>
       </w:rPr>
     </w:lvl>
     <w:lvl w:ilvl="3">
@@ -4957,6 +4444,7 @@
       </w:pPr>
       <w:rPr>
         <w:rFonts w:ascii="Symbol" w:hAnsi="Symbol" w:cs="Symbol" w:hint="default"/>
+        <w:rFonts w:cs="Symbol"/>
       </w:rPr>
     </w:lvl>
     <w:lvl w:ilvl="4">
@@ -4982,6 +4470,7 @@
       </w:pPr>
       <w:rPr>
         <w:rFonts w:ascii="Wingdings" w:hAnsi="Wingdings" w:cs="Wingdings" w:hint="default"/>
+        <w:rFonts w:cs="Wingdings"/>
       </w:rPr>
     </w:lvl>
     <w:lvl w:ilvl="6">
@@ -4994,6 +4483,7 @@
       </w:pPr>
       <w:rPr>
         <w:rFonts w:ascii="Symbol" w:hAnsi="Symbol" w:cs="Symbol" w:hint="default"/>
+        <w:rFonts w:cs="Symbol"/>
       </w:rPr>
     </w:lvl>
     <w:lvl w:ilvl="7">
@@ -5019,6 +4509,7 @@
       </w:pPr>
       <w:rPr>
         <w:rFonts w:ascii="Wingdings" w:hAnsi="Wingdings" w:cs="Wingdings" w:hint="default"/>
+        <w:rFonts w:cs="Wingdings"/>
       </w:rPr>
     </w:lvl>
   </w:abstractNum>
@@ -5221,7 +4712,6 @@
     <w:rPrDefault>
       <w:rPr>
         <w:rFonts w:ascii="Calibri" w:hAnsi="Calibri" w:eastAsia="Calibri" w:cs="Arial" w:asciiTheme="minorHAnsi" w:cstheme="minorBidi" w:eastAsiaTheme="minorHAnsi" w:hAnsiTheme="minorHAnsi"/>
-        <w:sz w:val="22"/>
         <w:szCs w:val="22"/>
         <w:lang w:val="en-US" w:eastAsia="en-US" w:bidi="ar-SA"/>
       </w:rPr>
@@ -5614,6 +5104,7 @@
     <w:qFormat/>
     <w:pPr>
       <w:widowControl/>
+      <w:suppressAutoHyphens w:val="true"/>
       <w:bidi w:val="0"/>
       <w:spacing w:lineRule="auto" w:line="276" w:before="0" w:after="200"/>
       <w:jc w:val="left"/>
@@ -5744,6 +5235,17 @@
       <w:szCs w:val="16"/>
     </w:rPr>
   </w:style>
+  <w:style w:type="character" w:styleId="Funotenzeichen">
+    <w:name w:val="Fußnotenzeichen"/>
+    <w:qFormat/>
+    <w:rPr/>
+  </w:style>
+  <w:style w:type="character" w:styleId="Funotenanker">
+    <w:name w:val="Fußnotenanker"/>
+    <w:rPr>
+      <w:vertAlign w:val="superscript"/>
+    </w:rPr>
+  </w:style>
   <w:style w:type="paragraph" w:styleId="Berschrift">
     <w:name w:val="Überschrift"/>
     <w:basedOn w:val="Normal"/>
@@ -5856,6 +5358,40 @@
       <w:sz w:val="16"/>
       <w:szCs w:val="16"/>
     </w:rPr>
+  </w:style>
+  <w:style w:type="paragraph" w:styleId="Funote">
+    <w:name w:val="Footnote Text"/>
+    <w:basedOn w:val="Normal"/>
+    <w:pPr>
+      <w:suppressLineNumbers/>
+      <w:ind w:left="339" w:hanging="339"/>
+    </w:pPr>
+    <w:rPr>
+      <w:sz w:val="20"/>
+      <w:szCs w:val="20"/>
+    </w:rPr>
+  </w:style>
+  <w:style w:type="paragraph" w:styleId="KopfundFuzeile">
+    <w:name w:val="Kopf- und Fußzeile"/>
+    <w:basedOn w:val="Normal"/>
+    <w:qFormat/>
+    <w:pPr>
+      <w:suppressLineNumbers/>
+      <w:tabs>
+        <w:tab w:val="clear" w:pos="720"/>
+        <w:tab w:val="center" w:pos="4844" w:leader="none"/>
+        <w:tab w:val="right" w:pos="9689" w:leader="none"/>
+      </w:tabs>
+    </w:pPr>
+    <w:rPr/>
+  </w:style>
+  <w:style w:type="paragraph" w:styleId="Fuzeile">
+    <w:name w:val="Footer"/>
+    <w:basedOn w:val="KopfundFuzeile"/>
+    <w:pPr>
+      <w:suppressLineNumbers/>
+    </w:pPr>
+    <w:rPr/>
   </w:style>
   <w:style w:type="numbering" w:styleId="NoList" w:default="1">
     <w:name w:val="No List"/>

</xml_diff>